<commit_message>
Latest title page + review templates
</commit_message>
<xml_diff>
--- a/courses/Diploma/docs/templates/review_conclusion_template.docx
+++ b/courses/Diploma/docs/templates/review_conclusion_template.docx
@@ -1,6 +1,6 @@
 
 <file path=word/document.xml><?xml version="1.0" encoding="utf-8"?>
-<w:document xmlns:wpc="http://schemas.microsoft.com/office/word/2010/wordprocessingCanvas" xmlns:mc="http://schemas.openxmlformats.org/markup-compatibility/2006" xmlns:o="urn:schemas-microsoft-com:office:office" xmlns:r="http://schemas.openxmlformats.org/officeDocument/2006/relationships" xmlns:m="http://schemas.openxmlformats.org/officeDocument/2006/math" xmlns:v="urn:schemas-microsoft-com:vml" xmlns:wp14="http://schemas.microsoft.com/office/word/2010/wordprocessingDrawing" xmlns:wp="http://schemas.openxmlformats.org/drawingml/2006/wordprocessingDrawing" xmlns:w10="urn:schemas-microsoft-com:office:word" xmlns:w="http://schemas.openxmlformats.org/wordprocessingml/2006/main" xmlns:w14="http://schemas.microsoft.com/office/word/2010/wordml" xmlns:w15="http://schemas.microsoft.com/office/word/2012/wordml" xmlns:wpg="http://schemas.microsoft.com/office/word/2010/wordprocessingGroup" xmlns:wpi="http://schemas.microsoft.com/office/word/2010/wordprocessingInk" xmlns:wne="http://schemas.microsoft.com/office/word/2006/wordml" xmlns:wps="http://schemas.microsoft.com/office/word/2010/wordprocessingShape" mc:Ignorable="w14 w15 wp14">
+<w:document xmlns:wpc="http://schemas.microsoft.com/office/word/2010/wordprocessingCanvas" xmlns:cx="http://schemas.microsoft.com/office/drawing/2014/chartex" xmlns:mc="http://schemas.openxmlformats.org/markup-compatibility/2006" xmlns:o="urn:schemas-microsoft-com:office:office" xmlns:r="http://schemas.openxmlformats.org/officeDocument/2006/relationships" xmlns:m="http://schemas.openxmlformats.org/officeDocument/2006/math" xmlns:v="urn:schemas-microsoft-com:vml" xmlns:wp14="http://schemas.microsoft.com/office/word/2010/wordprocessingDrawing" xmlns:wp="http://schemas.openxmlformats.org/drawingml/2006/wordprocessingDrawing" xmlns:w10="urn:schemas-microsoft-com:office:word" xmlns:w="http://schemas.openxmlformats.org/wordprocessingml/2006/main" xmlns:w14="http://schemas.microsoft.com/office/word/2010/wordml" xmlns:w15="http://schemas.microsoft.com/office/word/2012/wordml" xmlns:w16se="http://schemas.microsoft.com/office/word/2015/wordml/symex" xmlns:wpg="http://schemas.microsoft.com/office/word/2010/wordprocessingGroup" xmlns:wpi="http://schemas.microsoft.com/office/word/2010/wordprocessingInk" xmlns:wne="http://schemas.microsoft.com/office/word/2006/wordml" xmlns:wps="http://schemas.microsoft.com/office/word/2010/wordprocessingShape" mc:Ignorable="w14 w15 w16se wp14">
   <w:body>
     <w:p>
       <w:pPr>
@@ -134,15 +134,68 @@
           <w:sz w:val="26"/>
           <w:szCs w:val="26"/>
         </w:rPr>
-        <w:t>____________________________</w:t>
-      </w:r>
-      <w:r>
-        <w:rPr>
-          <w:rFonts w:ascii="Times New Roman" w:hAnsi="Times New Roman" w:cs="Times New Roman"/>
-          <w:sz w:val="26"/>
-          <w:szCs w:val="26"/>
-        </w:rPr>
-        <w:t>___________________________</w:t>
+        <w:t>_</w:t>
+      </w:r>
+      <w:r>
+        <w:rPr>
+          <w:rFonts w:ascii="Times New Roman" w:hAnsi="Times New Roman" w:cs="Times New Roman"/>
+          <w:sz w:val="26"/>
+          <w:szCs w:val="26"/>
+          <w:u w:val="single"/>
+        </w:rPr>
+        <w:t xml:space="preserve"> </w:t>
+      </w:r>
+      <w:proofErr w:type="spellStart"/>
+      <w:r>
+        <w:rPr>
+          <w:rFonts w:ascii="Times New Roman" w:hAnsi="Times New Roman" w:cs="Times New Roman"/>
+          <w:sz w:val="26"/>
+          <w:szCs w:val="26"/>
+          <w:u w:val="single"/>
+        </w:rPr>
+        <w:t>Руховича</w:t>
+      </w:r>
+      <w:proofErr w:type="spellEnd"/>
+      <w:r>
+        <w:rPr>
+          <w:rFonts w:ascii="Times New Roman" w:hAnsi="Times New Roman" w:cs="Times New Roman"/>
+          <w:sz w:val="26"/>
+          <w:szCs w:val="26"/>
+          <w:u w:val="single"/>
+        </w:rPr>
+        <w:t xml:space="preserve"> Игоря Владимировича</w:t>
+      </w:r>
+      <w:r>
+        <w:rPr>
+          <w:rFonts w:ascii="Times New Roman" w:hAnsi="Times New Roman" w:cs="Times New Roman"/>
+          <w:sz w:val="26"/>
+          <w:szCs w:val="26"/>
+        </w:rPr>
+        <w:t>_</w:t>
+      </w:r>
+      <w:r>
+        <w:rPr>
+          <w:rFonts w:ascii="Times New Roman" w:hAnsi="Times New Roman" w:cs="Times New Roman"/>
+          <w:sz w:val="26"/>
+          <w:szCs w:val="26"/>
+        </w:rPr>
+        <w:t>__</w:t>
+      </w:r>
+      <w:r>
+        <w:rPr>
+          <w:rFonts w:ascii="Times New Roman" w:hAnsi="Times New Roman" w:cs="Times New Roman"/>
+          <w:sz w:val="26"/>
+          <w:szCs w:val="26"/>
+        </w:rPr>
+        <w:t>___________________</w:t>
+      </w:r>
+      <w:r>
+        <w:rPr>
+          <w:rFonts w:ascii="Times New Roman" w:hAnsi="Times New Roman" w:cs="Times New Roman"/>
+          <w:sz w:val="26"/>
+          <w:szCs w:val="26"/>
+        </w:rPr>
+        <w:t>___</w:t>
       </w:r>
       <w:r>
         <w:rPr>
@@ -191,6 +244,8 @@
         </w:rPr>
         <w:t>)</w:t>
       </w:r>
+      <w:bookmarkStart w:id="0" w:name="_GoBack"/>
+      <w:bookmarkEnd w:id="0"/>
     </w:p>
     <w:p>
       <w:pPr>
@@ -259,34 +314,42 @@
           <w:sz w:val="26"/>
           <w:szCs w:val="26"/>
         </w:rPr>
-        <w:t>«_______________________________</w:t>
-      </w:r>
-      <w:r>
-        <w:rPr>
-          <w:rFonts w:ascii="Times New Roman" w:hAnsi="Times New Roman" w:cs="Times New Roman"/>
-          <w:sz w:val="26"/>
-          <w:szCs w:val="26"/>
-        </w:rPr>
-        <w:t>______________________________</w:t>
-      </w:r>
-    </w:p>
-    <w:p>
-      <w:pPr>
-        <w:spacing w:after="0" w:line="240" w:lineRule="auto"/>
-        <w:ind w:right="567"/>
-        <w:rPr>
-          <w:rFonts w:ascii="Times New Roman" w:hAnsi="Times New Roman" w:cs="Times New Roman"/>
-          <w:sz w:val="26"/>
-          <w:szCs w:val="26"/>
-        </w:rPr>
-      </w:pPr>
-      <w:r>
-        <w:rPr>
-          <w:rFonts w:ascii="Times New Roman" w:hAnsi="Times New Roman" w:cs="Times New Roman"/>
-          <w:sz w:val="26"/>
-          <w:szCs w:val="26"/>
-        </w:rPr>
-        <w:t>______________________________________</w:t>
+        <w:t>«</w:t>
+      </w:r>
+      <w:r>
+        <w:rPr>
+          <w:rFonts w:ascii="Times New Roman" w:hAnsi="Times New Roman" w:cs="Times New Roman"/>
+          <w:sz w:val="26"/>
+          <w:szCs w:val="26"/>
+          <w:u w:val="single"/>
+        </w:rPr>
+        <w:t>Прогнозирование временных рядов</w:t>
+      </w:r>
+      <w:r>
+        <w:rPr>
+          <w:rFonts w:ascii="Times New Roman" w:hAnsi="Times New Roman" w:cs="Times New Roman"/>
+          <w:sz w:val="26"/>
+          <w:szCs w:val="26"/>
+          <w:u w:val="single"/>
+        </w:rPr>
+        <w:t xml:space="preserve"> </w:t>
+      </w:r>
+      <w:r>
+        <w:rPr>
+          <w:rFonts w:ascii="Times New Roman" w:hAnsi="Times New Roman" w:cs="Times New Roman"/>
+          <w:sz w:val="26"/>
+          <w:szCs w:val="26"/>
+          <w:u w:val="single"/>
+        </w:rPr>
+        <w:t>с помощью рекуррентных нейронных сетей</w:t>
+      </w:r>
+      <w:r>
+        <w:rPr>
+          <w:rFonts w:ascii="Times New Roman" w:hAnsi="Times New Roman" w:cs="Times New Roman"/>
+          <w:sz w:val="26"/>
+          <w:szCs w:val="26"/>
+        </w:rPr>
+        <w:t>_______________________</w:t>
       </w:r>
       <w:r>
         <w:rPr>
@@ -876,8 +939,6 @@
           <w:szCs w:val="26"/>
         </w:rPr>
       </w:pPr>
-      <w:bookmarkStart w:id="0" w:name="_GoBack"/>
-      <w:bookmarkEnd w:id="0"/>
     </w:p>
     <w:p>
       <w:pPr>
@@ -1100,7 +1161,7 @@
 </file>
 
 <file path=word/endnotes.xml><?xml version="1.0" encoding="utf-8"?>
-<w:endnotes xmlns:wpc="http://schemas.microsoft.com/office/word/2010/wordprocessingCanvas" xmlns:mc="http://schemas.openxmlformats.org/markup-compatibility/2006" xmlns:o="urn:schemas-microsoft-com:office:office" xmlns:r="http://schemas.openxmlformats.org/officeDocument/2006/relationships" xmlns:m="http://schemas.openxmlformats.org/officeDocument/2006/math" xmlns:v="urn:schemas-microsoft-com:vml" xmlns:wp14="http://schemas.microsoft.com/office/word/2010/wordprocessingDrawing" xmlns:wp="http://schemas.openxmlformats.org/drawingml/2006/wordprocessingDrawing" xmlns:w10="urn:schemas-microsoft-com:office:word" xmlns:w="http://schemas.openxmlformats.org/wordprocessingml/2006/main" xmlns:w14="http://schemas.microsoft.com/office/word/2010/wordml" xmlns:w15="http://schemas.microsoft.com/office/word/2012/wordml" xmlns:wpg="http://schemas.microsoft.com/office/word/2010/wordprocessingGroup" xmlns:wpi="http://schemas.microsoft.com/office/word/2010/wordprocessingInk" xmlns:wne="http://schemas.microsoft.com/office/word/2006/wordml" xmlns:wps="http://schemas.microsoft.com/office/word/2010/wordprocessingShape" mc:Ignorable="w14 w15 wp14">
+<w:endnotes xmlns:wpc="http://schemas.microsoft.com/office/word/2010/wordprocessingCanvas" xmlns:cx="http://schemas.microsoft.com/office/drawing/2014/chartex" xmlns:mc="http://schemas.openxmlformats.org/markup-compatibility/2006" xmlns:o="urn:schemas-microsoft-com:office:office" xmlns:r="http://schemas.openxmlformats.org/officeDocument/2006/relationships" xmlns:m="http://schemas.openxmlformats.org/officeDocument/2006/math" xmlns:v="urn:schemas-microsoft-com:vml" xmlns:wp14="http://schemas.microsoft.com/office/word/2010/wordprocessingDrawing" xmlns:wp="http://schemas.openxmlformats.org/drawingml/2006/wordprocessingDrawing" xmlns:w10="urn:schemas-microsoft-com:office:word" xmlns:w="http://schemas.openxmlformats.org/wordprocessingml/2006/main" xmlns:w14="http://schemas.microsoft.com/office/word/2010/wordml" xmlns:w15="http://schemas.microsoft.com/office/word/2012/wordml" xmlns:w16se="http://schemas.microsoft.com/office/word/2015/wordml/symex" xmlns:wpg="http://schemas.microsoft.com/office/word/2010/wordprocessingGroup" xmlns:wpi="http://schemas.microsoft.com/office/word/2010/wordprocessingInk" xmlns:wne="http://schemas.microsoft.com/office/word/2006/wordml" xmlns:wps="http://schemas.microsoft.com/office/word/2010/wordprocessingShape" mc:Ignorable="w14 w15 w16se wp14">
   <w:endnote w:type="separator" w:id="-1">
     <w:p>
       <w:pPr>
@@ -1125,7 +1186,7 @@
 </file>
 
 <file path=word/footnotes.xml><?xml version="1.0" encoding="utf-8"?>
-<w:footnotes xmlns:wpc="http://schemas.microsoft.com/office/word/2010/wordprocessingCanvas" xmlns:mc="http://schemas.openxmlformats.org/markup-compatibility/2006" xmlns:o="urn:schemas-microsoft-com:office:office" xmlns:r="http://schemas.openxmlformats.org/officeDocument/2006/relationships" xmlns:m="http://schemas.openxmlformats.org/officeDocument/2006/math" xmlns:v="urn:schemas-microsoft-com:vml" xmlns:wp14="http://schemas.microsoft.com/office/word/2010/wordprocessingDrawing" xmlns:wp="http://schemas.openxmlformats.org/drawingml/2006/wordprocessingDrawing" xmlns:w10="urn:schemas-microsoft-com:office:word" xmlns:w="http://schemas.openxmlformats.org/wordprocessingml/2006/main" xmlns:w14="http://schemas.microsoft.com/office/word/2010/wordml" xmlns:w15="http://schemas.microsoft.com/office/word/2012/wordml" xmlns:wpg="http://schemas.microsoft.com/office/word/2010/wordprocessingGroup" xmlns:wpi="http://schemas.microsoft.com/office/word/2010/wordprocessingInk" xmlns:wne="http://schemas.microsoft.com/office/word/2006/wordml" xmlns:wps="http://schemas.microsoft.com/office/word/2010/wordprocessingShape" mc:Ignorable="w14 w15 wp14">
+<w:footnotes xmlns:wpc="http://schemas.microsoft.com/office/word/2010/wordprocessingCanvas" xmlns:cx="http://schemas.microsoft.com/office/drawing/2014/chartex" xmlns:mc="http://schemas.openxmlformats.org/markup-compatibility/2006" xmlns:o="urn:schemas-microsoft-com:office:office" xmlns:r="http://schemas.openxmlformats.org/officeDocument/2006/relationships" xmlns:m="http://schemas.openxmlformats.org/officeDocument/2006/math" xmlns:v="urn:schemas-microsoft-com:vml" xmlns:wp14="http://schemas.microsoft.com/office/word/2010/wordprocessingDrawing" xmlns:wp="http://schemas.openxmlformats.org/drawingml/2006/wordprocessingDrawing" xmlns:w10="urn:schemas-microsoft-com:office:word" xmlns:w="http://schemas.openxmlformats.org/wordprocessingml/2006/main" xmlns:w14="http://schemas.microsoft.com/office/word/2010/wordml" xmlns:w15="http://schemas.microsoft.com/office/word/2012/wordml" xmlns:w16se="http://schemas.microsoft.com/office/word/2015/wordml/symex" xmlns:wpg="http://schemas.microsoft.com/office/word/2010/wordprocessingGroup" xmlns:wpi="http://schemas.microsoft.com/office/word/2010/wordprocessingInk" xmlns:wne="http://schemas.microsoft.com/office/word/2006/wordml" xmlns:wps="http://schemas.microsoft.com/office/word/2010/wordprocessingShape" mc:Ignorable="w14 w15 w16se wp14">
   <w:footnote w:type="separator" w:id="-1">
     <w:p>
       <w:pPr>
@@ -1201,7 +1262,7 @@
 </file>
 
 <file path=word/styles.xml><?xml version="1.0" encoding="utf-8"?>
-<w:styles xmlns:mc="http://schemas.openxmlformats.org/markup-compatibility/2006" xmlns:r="http://schemas.openxmlformats.org/officeDocument/2006/relationships" xmlns:w="http://schemas.openxmlformats.org/wordprocessingml/2006/main" xmlns:w14="http://schemas.microsoft.com/office/word/2010/wordml" xmlns:w15="http://schemas.microsoft.com/office/word/2012/wordml" mc:Ignorable="w14 w15">
+<w:styles xmlns:mc="http://schemas.openxmlformats.org/markup-compatibility/2006" xmlns:r="http://schemas.openxmlformats.org/officeDocument/2006/relationships" xmlns:w="http://schemas.openxmlformats.org/wordprocessingml/2006/main" xmlns:w14="http://schemas.microsoft.com/office/word/2010/wordml" xmlns:w15="http://schemas.microsoft.com/office/word/2012/wordml" xmlns:w16se="http://schemas.microsoft.com/office/word/2015/wordml/symex" mc:Ignorable="w14 w15 w16se">
   <w:docDefaults>
     <w:rPrDefault>
       <w:rPr>

</xml_diff>